<commit_message>
Implementation of bibligraphic references
</commit_message>
<xml_diff>
--- a/02-Requirements/RequirementsGathering.docx
+++ b/02-Requirements/RequirementsGathering.docx
@@ -4,7 +4,7 @@
   <w:body>
     <w:p>
       <w:pPr>
-        <w:pStyle w:val="Ttulo"/>
+        <w:pStyle w:val="Title"/>
       </w:pPr>
       <w:bookmarkStart w:id="0" w:name="_jy6h2uxjht9p" w:colFirst="0" w:colLast="0"/>
       <w:bookmarkEnd w:id="0"/>
@@ -23,7 +23,7 @@
     </w:p>
     <w:p>
       <w:pPr>
-        <w:pStyle w:val="Subttulo"/>
+        <w:pStyle w:val="Subtitle"/>
       </w:pPr>
       <w:bookmarkStart w:id="1" w:name="_wwees0d3wowq" w:colFirst="0" w:colLast="0"/>
       <w:bookmarkEnd w:id="1"/>
@@ -33,7 +33,7 @@
     </w:p>
     <w:p>
       <w:pPr>
-        <w:pStyle w:val="Ttulo1"/>
+        <w:pStyle w:val="Heading1"/>
       </w:pPr>
       <w:bookmarkStart w:id="2" w:name="_am4j7qbbfs4y" w:colFirst="0" w:colLast="0"/>
       <w:bookmarkEnd w:id="2"/>
@@ -62,7 +62,7 @@
     </w:p>
     <w:p>
       <w:pPr>
-        <w:pStyle w:val="Ttulo1"/>
+        <w:pStyle w:val="Heading1"/>
       </w:pPr>
       <w:bookmarkStart w:id="3" w:name="_tjgct9euajvs" w:colFirst="0" w:colLast="0"/>
       <w:bookmarkEnd w:id="3"/>
@@ -106,7 +106,7 @@
     </w:p>
     <w:p>
       <w:pPr>
-        <w:pStyle w:val="Ttulo1"/>
+        <w:pStyle w:val="Heading1"/>
         <w:jc w:val="both"/>
       </w:pPr>
       <w:bookmarkStart w:id="4" w:name="_2ykn6vbl08cb" w:colFirst="0" w:colLast="0"/>
@@ -209,7 +209,7 @@
     </w:p>
     <w:p>
       <w:pPr>
-        <w:pStyle w:val="Ttulo1"/>
+        <w:pStyle w:val="Heading1"/>
         <w:jc w:val="both"/>
       </w:pPr>
       <w:bookmarkStart w:id="5" w:name="_iam8cxlosmj8" w:colFirst="0" w:colLast="0"/>
@@ -292,7 +292,7 @@
     </w:p>
     <w:p>
       <w:pPr>
-        <w:pStyle w:val="Ttulo1"/>
+        <w:pStyle w:val="Heading1"/>
         <w:jc w:val="both"/>
       </w:pPr>
       <w:bookmarkStart w:id="6" w:name="_5mvarkmfkew8" w:colFirst="0" w:colLast="0"/>
@@ -321,7 +321,7 @@
     </w:p>
     <w:p>
       <w:pPr>
-        <w:pStyle w:val="Subttulo"/>
+        <w:pStyle w:val="Subtitle"/>
         <w:jc w:val="both"/>
       </w:pPr>
       <w:bookmarkStart w:id="7" w:name="_z3zfxcx45hsz" w:colFirst="0" w:colLast="0"/>
@@ -332,7 +332,7 @@
     </w:p>
     <w:p>
       <w:pPr>
-        <w:pStyle w:val="Ttulo1"/>
+        <w:pStyle w:val="Heading1"/>
         <w:jc w:val="both"/>
       </w:pPr>
       <w:bookmarkStart w:id="8" w:name="_6e3yskt1mdz2" w:colFirst="0" w:colLast="0"/>
@@ -362,6 +362,9 @@
         <w:jc w:val="center"/>
       </w:pPr>
       <w:r>
+        <w:rPr>
+          <w:noProof/>
+        </w:rPr>
         <w:drawing>
           <wp:inline distT="0" distB="0" distL="0" distR="0" wp14:anchorId="123C37A5" wp14:editId="1B41DA92">
             <wp:extent cx="3234690" cy="2601237"/>
@@ -406,7 +409,7 @@
     </w:p>
     <w:p>
       <w:pPr>
-        <w:pStyle w:val="Ttulo1"/>
+        <w:pStyle w:val="Heading1"/>
         <w:jc w:val="both"/>
       </w:pPr>
       <w:bookmarkStart w:id="9" w:name="_2wks1rx6upyu" w:colFirst="0" w:colLast="0"/>
@@ -474,7 +477,7 @@
     </w:p>
     <w:p>
       <w:pPr>
-        <w:pStyle w:val="Ttulo1"/>
+        <w:pStyle w:val="Heading1"/>
         <w:jc w:val="both"/>
       </w:pPr>
       <w:bookmarkStart w:id="10" w:name="_akvkwzqqs1fz" w:colFirst="0" w:colLast="0"/>
@@ -507,7 +510,7 @@
     </w:p>
     <w:p>
       <w:pPr>
-        <w:pStyle w:val="Ttulo1"/>
+        <w:pStyle w:val="Heading1"/>
         <w:jc w:val="both"/>
       </w:pPr>
       <w:bookmarkStart w:id="11" w:name="_oizhgo3fjmmc" w:colFirst="0" w:colLast="0"/>
@@ -583,7 +586,7 @@
     </w:p>
     <w:p>
       <w:pPr>
-        <w:pStyle w:val="Ttulo1"/>
+        <w:pStyle w:val="Heading1"/>
         <w:jc w:val="both"/>
       </w:pPr>
       <w:bookmarkStart w:id="12" w:name="_4as87maethk7" w:colFirst="0" w:colLast="0"/>
@@ -628,7 +631,7 @@
     </w:p>
     <w:p>
       <w:pPr>
-        <w:pStyle w:val="Ttulo1"/>
+        <w:pStyle w:val="Heading1"/>
         <w:jc w:val="both"/>
       </w:pPr>
       <w:bookmarkStart w:id="13" w:name="_af5vka4zbpoi" w:colFirst="0" w:colLast="0"/>
@@ -659,7 +662,7 @@
     </w:p>
     <w:p>
       <w:pPr>
-        <w:pStyle w:val="Subttulo"/>
+        <w:pStyle w:val="Subtitle"/>
         <w:jc w:val="both"/>
       </w:pPr>
       <w:bookmarkStart w:id="14" w:name="_uls1sykx1mqx" w:colFirst="0" w:colLast="0"/>
@@ -670,7 +673,7 @@
     </w:p>
     <w:p>
       <w:pPr>
-        <w:pStyle w:val="Ttulo1"/>
+        <w:pStyle w:val="Heading1"/>
         <w:jc w:val="both"/>
       </w:pPr>
       <w:bookmarkStart w:id="15" w:name="_fa8b3kwevb5a" w:colFirst="0" w:colLast="0"/>
@@ -725,7 +728,7 @@
     </w:p>
     <w:p>
       <w:pPr>
-        <w:pStyle w:val="Ttulo1"/>
+        <w:pStyle w:val="Heading1"/>
         <w:jc w:val="both"/>
       </w:pPr>
       <w:bookmarkStart w:id="16" w:name="_zf8mssr9k44t" w:colFirst="0" w:colLast="0"/>
@@ -854,7 +857,7 @@
     </w:p>
     <w:p>
       <w:pPr>
-        <w:pStyle w:val="Ttulo1"/>
+        <w:pStyle w:val="Heading1"/>
         <w:jc w:val="both"/>
       </w:pPr>
       <w:bookmarkStart w:id="17" w:name="_p80v4hpcr8kl" w:colFirst="0" w:colLast="0"/>
@@ -875,7 +878,7 @@
     </w:p>
     <w:p>
       <w:pPr>
-        <w:pStyle w:val="Ttulo1"/>
+        <w:pStyle w:val="Heading1"/>
         <w:spacing w:before="240" w:after="240"/>
         <w:jc w:val="both"/>
       </w:pPr>
@@ -950,7 +953,7 @@
     </w:p>
     <w:p>
       <w:pPr>
-        <w:pStyle w:val="Ttulo1"/>
+        <w:pStyle w:val="Heading1"/>
         <w:jc w:val="both"/>
       </w:pPr>
       <w:bookmarkStart w:id="19" w:name="_rse8qngm3bkx" w:colFirst="0" w:colLast="0"/>
@@ -985,7 +988,7 @@
     </w:p>
     <w:p>
       <w:pPr>
-        <w:pStyle w:val="Ttulo1"/>
+        <w:pStyle w:val="Heading1"/>
         <w:jc w:val="both"/>
       </w:pPr>
       <w:bookmarkStart w:id="20" w:name="_pem80sfdkd0f" w:colFirst="0" w:colLast="0"/>
@@ -1041,7 +1044,7 @@
     </w:p>
     <w:p>
       <w:pPr>
-        <w:pStyle w:val="Ttulo1"/>
+        <w:pStyle w:val="Heading1"/>
         <w:jc w:val="both"/>
       </w:pPr>
       <w:bookmarkStart w:id="21" w:name="_g3f06kczgqha" w:colFirst="0" w:colLast="0"/>
@@ -1093,7 +1096,7 @@
     </w:p>
     <w:p>
       <w:pPr>
-        <w:pStyle w:val="Ttulo1"/>
+        <w:pStyle w:val="Heading1"/>
       </w:pPr>
       <w:bookmarkStart w:id="22" w:name="_x64pg2m4oa4t" w:colFirst="0" w:colLast="0"/>
       <w:bookmarkEnd w:id="22"/>
@@ -1131,7 +1134,7 @@
     </w:p>
     <w:p>
       <w:pPr>
-        <w:pStyle w:val="Subttulo"/>
+        <w:pStyle w:val="Subtitle"/>
       </w:pPr>
       <w:bookmarkStart w:id="23" w:name="_4f6abl8csyiw" w:colFirst="0" w:colLast="0"/>
       <w:bookmarkEnd w:id="23"/>
@@ -1193,7 +1196,7 @@
     </w:p>
     <w:p>
       <w:pPr>
-        <w:pStyle w:val="Ttulo1"/>
+        <w:pStyle w:val="Heading1"/>
       </w:pPr>
       <w:bookmarkStart w:id="24" w:name="_ftvtkwlp0587" w:colFirst="0" w:colLast="0"/>
       <w:bookmarkEnd w:id="24"/>
@@ -2309,7 +2312,7 @@
     </w:p>
     <w:p>
       <w:pPr>
-        <w:pStyle w:val="Ttulo1"/>
+        <w:pStyle w:val="Heading1"/>
       </w:pPr>
       <w:bookmarkStart w:id="25" w:name="_nzlhg2jsrjyi" w:colFirst="0" w:colLast="0"/>
       <w:bookmarkEnd w:id="25"/>
@@ -2627,6 +2630,71 @@
           <w:shd w:val="clear" w:color="auto" w:fill="F8F9FA"/>
         </w:rPr>
       </w:pPr>
+    </w:p>
+    <w:p>
+      <w:pPr>
+        <w:pStyle w:val="Subtitle"/>
+      </w:pPr>
+      <w:r>
+        <w:t>5.</w:t>
+      </w:r>
+      <w:r>
+        <w:t xml:space="preserve"> </w:t>
+      </w:r>
+      <w:r>
+        <w:t xml:space="preserve">References </w:t>
+      </w:r>
+    </w:p>
+    <w:p>
+      <w:r>
+        <w:rPr>
+          <w:lang w:val="es-ES"/>
+        </w:rPr>
+        <w:t xml:space="preserve">Pressman, R. S. (2014). Ingeniería del Software: Un enfoque práctico (8va ed.). </w:t>
+      </w:r>
+      <w:r>
+        <w:t>McGraw Hill.</w:t>
+      </w:r>
+    </w:p>
+    <w:p/>
+    <w:p>
+      <w:r>
+        <w:t xml:space="preserve">Sommerville, I. (2015). </w:t>
+      </w:r>
+      <w:proofErr w:type="spellStart"/>
+      <w:r>
+        <w:t>Ingeniería</w:t>
+      </w:r>
+      <w:proofErr w:type="spellEnd"/>
+      <w:r>
+        <w:t xml:space="preserve"> de Software (10ma ed.). Addison-Wesley.</w:t>
+      </w:r>
+    </w:p>
+    <w:p/>
+    <w:p>
+      <w:r>
+        <w:t>Martin, R. C. (2008). Clean Code: A Handbook of Agile Software Craftsmanship. Prentice Hall.</w:t>
+      </w:r>
+    </w:p>
+    <w:p/>
+    <w:p>
+      <w:r>
+        <w:t>Fowler, M. (2018). Refactoring: Improving the Design of Existing Code (2nd ed.). Addison-Wesley Professional.</w:t>
+      </w:r>
+    </w:p>
+    <w:p/>
+    <w:p>
+      <w:r>
+        <w:t xml:space="preserve">Gamma, E., Helm, R., Johnson, R., &amp; </w:t>
+      </w:r>
+      <w:proofErr w:type="spellStart"/>
+      <w:r>
+        <w:t>Vlissides</w:t>
+      </w:r>
+      <w:proofErr w:type="spellEnd"/>
+      <w:r>
+        <w:t>, J. (1994). Design Patterns: Elements of Reusable Object-Oriented Software. Addison-Wesley Professional.</w:t>
+      </w:r>
     </w:p>
     <w:p>
       <w:pPr>
@@ -3743,7 +3811,7 @@
     <w:name w:val="Normal"/>
     <w:qFormat/>
   </w:style>
-  <w:style w:type="paragraph" w:styleId="Ttulo1">
+  <w:style w:type="paragraph" w:styleId="Heading1">
     <w:name w:val="heading 1"/>
     <w:basedOn w:val="Normal"/>
     <w:next w:val="Normal"/>
@@ -3760,7 +3828,7 @@
       <w:b/>
     </w:rPr>
   </w:style>
-  <w:style w:type="paragraph" w:styleId="Ttulo2">
+  <w:style w:type="paragraph" w:styleId="Heading2">
     <w:name w:val="heading 2"/>
     <w:basedOn w:val="Normal"/>
     <w:next w:val="Normal"/>
@@ -3779,7 +3847,7 @@
       <w:szCs w:val="32"/>
     </w:rPr>
   </w:style>
-  <w:style w:type="paragraph" w:styleId="Ttulo3">
+  <w:style w:type="paragraph" w:styleId="Heading3">
     <w:name w:val="heading 3"/>
     <w:basedOn w:val="Normal"/>
     <w:next w:val="Normal"/>
@@ -3799,7 +3867,7 @@
       <w:szCs w:val="28"/>
     </w:rPr>
   </w:style>
-  <w:style w:type="paragraph" w:styleId="Ttulo4">
+  <w:style w:type="paragraph" w:styleId="Heading4">
     <w:name w:val="heading 4"/>
     <w:basedOn w:val="Normal"/>
     <w:next w:val="Normal"/>
@@ -3819,7 +3887,7 @@
       <w:szCs w:val="24"/>
     </w:rPr>
   </w:style>
-  <w:style w:type="paragraph" w:styleId="Ttulo5">
+  <w:style w:type="paragraph" w:styleId="Heading5">
     <w:name w:val="heading 5"/>
     <w:basedOn w:val="Normal"/>
     <w:next w:val="Normal"/>
@@ -3837,7 +3905,7 @@
       <w:color w:val="666666"/>
     </w:rPr>
   </w:style>
-  <w:style w:type="paragraph" w:styleId="Ttulo6">
+  <w:style w:type="paragraph" w:styleId="Heading6">
     <w:name w:val="heading 6"/>
     <w:basedOn w:val="Normal"/>
     <w:next w:val="Normal"/>
@@ -3856,13 +3924,13 @@
       <w:color w:val="666666"/>
     </w:rPr>
   </w:style>
-  <w:style w:type="character" w:default="1" w:styleId="Fuentedeprrafopredeter">
+  <w:style w:type="character" w:default="1" w:styleId="DefaultParagraphFont">
     <w:name w:val="Default Paragraph Font"/>
     <w:uiPriority w:val="1"/>
     <w:semiHidden/>
     <w:unhideWhenUsed/>
   </w:style>
-  <w:style w:type="table" w:default="1" w:styleId="Tablanormal">
+  <w:style w:type="table" w:default="1" w:styleId="TableNormal">
     <w:name w:val="Normal Table"/>
     <w:uiPriority w:val="99"/>
     <w:semiHidden/>
@@ -3877,14 +3945,14 @@
       </w:tblCellMar>
     </w:tblPr>
   </w:style>
-  <w:style w:type="numbering" w:default="1" w:styleId="Sinlista">
+  <w:style w:type="numbering" w:default="1" w:styleId="NoList">
     <w:name w:val="No List"/>
     <w:uiPriority w:val="99"/>
     <w:semiHidden/>
     <w:unhideWhenUsed/>
   </w:style>
-  <w:style w:type="table" w:customStyle="1" w:styleId="TableNormal">
-    <w:name w:val="Table Normal"/>
+  <w:style w:type="table" w:customStyle="1" w:styleId="TableNormal1">
+    <w:name w:val="Table Normal1"/>
     <w:tblPr>
       <w:tblCellMar>
         <w:top w:w="0" w:type="dxa"/>
@@ -3894,7 +3962,7 @@
       </w:tblCellMar>
     </w:tblPr>
   </w:style>
-  <w:style w:type="paragraph" w:styleId="Ttulo">
+  <w:style w:type="paragraph" w:styleId="Title">
     <w:name w:val="Title"/>
     <w:basedOn w:val="Normal"/>
     <w:next w:val="Normal"/>
@@ -3910,7 +3978,7 @@
       <w:b/>
     </w:rPr>
   </w:style>
-  <w:style w:type="paragraph" w:styleId="Subttulo">
+  <w:style w:type="paragraph" w:styleId="Subtitle">
     <w:name w:val="Subtitle"/>
     <w:basedOn w:val="Normal"/>
     <w:next w:val="Normal"/>

</xml_diff>

<commit_message>
Gathering Requirementes V1.0.1, Upgrade of the Product Perspective mindmap
</commit_message>
<xml_diff>
--- a/02-Requirements/RequirementsGathering.docx
+++ b/02-Requirements/RequirementsGathering.docx
@@ -1,10 +1,10 @@
 
 <file path=word/document.xml><?xml version="1.0" encoding="utf-8"?>
-<w:document xmlns:wpc="http://schemas.microsoft.com/office/word/2010/wordprocessingCanvas" xmlns:cx="http://schemas.microsoft.com/office/drawing/2014/chartex" xmlns:cx1="http://schemas.microsoft.com/office/drawing/2015/9/8/chartex" xmlns:cx2="http://schemas.microsoft.com/office/drawing/2015/10/21/chartex" xmlns:cx3="http://schemas.microsoft.com/office/drawing/2016/5/9/chartex" xmlns:cx4="http://schemas.microsoft.com/office/drawing/2016/5/10/chartex" xmlns:cx5="http://schemas.microsoft.com/office/drawing/2016/5/11/chartex" xmlns:cx6="http://schemas.microsoft.com/office/drawing/2016/5/12/chartex" xmlns:cx7="http://schemas.microsoft.com/office/drawing/2016/5/13/chartex" xmlns:cx8="http://schemas.microsoft.com/office/drawing/2016/5/14/chartex" xmlns:mc="http://schemas.openxmlformats.org/markup-compatibility/2006" xmlns:aink="http://schemas.microsoft.com/office/drawing/2016/ink" xmlns:am3d="http://schemas.microsoft.com/office/drawing/2017/model3d" xmlns:o="urn:schemas-microsoft-com:office:office" xmlns:oel="http://schemas.microsoft.com/office/2019/extlst" xmlns:r="http://schemas.openxmlformats.org/officeDocument/2006/relationships" xmlns:m="http://schemas.openxmlformats.org/officeDocument/2006/math" xmlns:v="urn:schemas-microsoft-com:vml" xmlns:wp14="http://schemas.microsoft.com/office/word/2010/wordprocessingDrawing" xmlns:wp="http://schemas.openxmlformats.org/drawingml/2006/wordprocessingDrawing" xmlns:w10="urn:schemas-microsoft-com:office:word" xmlns:w="http://schemas.openxmlformats.org/wordprocessingml/2006/main" xmlns:w14="http://schemas.microsoft.com/office/word/2010/wordml" xmlns:w15="http://schemas.microsoft.com/office/word/2012/wordml" xmlns:w16cex="http://schemas.microsoft.com/office/word/2018/wordml/cex" xmlns:w16cid="http://schemas.microsoft.com/office/word/2016/wordml/cid" xmlns:w16="http://schemas.microsoft.com/office/word/2018/wordml" xmlns:w16du="http://schemas.microsoft.com/office/word/2023/wordml/word16du" xmlns:w16sdtdh="http://schemas.microsoft.com/office/word/2020/wordml/sdtdatahash" xmlns:w16se="http://schemas.microsoft.com/office/word/2015/wordml/symex" xmlns:wpg="http://schemas.microsoft.com/office/word/2010/wordprocessingGroup" xmlns:wpi="http://schemas.microsoft.com/office/word/2010/wordprocessingInk" xmlns:wne="http://schemas.microsoft.com/office/word/2006/wordml" xmlns:wps="http://schemas.microsoft.com/office/word/2010/wordprocessingShape" mc:Ignorable="w14 w15 w16se w16cid w16 w16cex w16sdtdh wp14">
+<w:document xmlns:wpc="http://schemas.microsoft.com/office/word/2010/wordprocessingCanvas" xmlns:mc="http://schemas.openxmlformats.org/markup-compatibility/2006" xmlns:o="urn:schemas-microsoft-com:office:office" xmlns:r="http://schemas.openxmlformats.org/officeDocument/2006/relationships" xmlns:m="http://schemas.openxmlformats.org/officeDocument/2006/math" xmlns:v="urn:schemas-microsoft-com:vml" xmlns:wp14="http://schemas.microsoft.com/office/word/2010/wordprocessingDrawing" xmlns:wp="http://schemas.openxmlformats.org/drawingml/2006/wordprocessingDrawing" xmlns:w10="urn:schemas-microsoft-com:office:word" xmlns:w="http://schemas.openxmlformats.org/wordprocessingml/2006/main" xmlns:w14="http://schemas.microsoft.com/office/word/2010/wordml" xmlns:w15="http://schemas.microsoft.com/office/word/2012/wordml" xmlns:wpg="http://schemas.microsoft.com/office/word/2010/wordprocessingGroup" xmlns:wpi="http://schemas.microsoft.com/office/word/2010/wordprocessingInk" xmlns:wne="http://schemas.microsoft.com/office/word/2006/wordml" xmlns:wps="http://schemas.microsoft.com/office/word/2010/wordprocessingShape" mc:Ignorable="w14 w15 wp14">
   <w:body>
     <w:p>
       <w:pPr>
-        <w:pStyle w:val="Ttulo"/>
+        <w:pStyle w:val="Puesto"/>
       </w:pPr>
       <w:bookmarkStart w:id="0" w:name="_jy6h2uxjht9p" w:colFirst="0" w:colLast="0"/>
       <w:bookmarkEnd w:id="0"/>
@@ -353,7 +353,27 @@
       </w:r>
       <w:proofErr w:type="spellEnd"/>
       <w:r>
-        <w:t xml:space="preserve"> is a standalone software application to be developed to manage the operations of the STOEVSU RE store. Its goal is to improve store efficiency and productivity by automating key administrative tasks such as inventory management, sales, purchase history, and customer information.</w:t>
+        <w:t xml:space="preserve"> is a standalone software application to be developed to manage </w:t>
+      </w:r>
+      <w:r>
+        <w:t xml:space="preserve">the operations of the </w:t>
+      </w:r>
+      <w:r>
+        <w:t>EVSU STORE</w:t>
+      </w:r>
+      <w:r>
+        <w:t>;</w:t>
+      </w:r>
+      <w:r>
+        <w:t xml:space="preserve"> </w:t>
+      </w:r>
+      <w:r>
+        <w:t>its</w:t>
+      </w:r>
+      <w:bookmarkStart w:id="9" w:name="_GoBack"/>
+      <w:bookmarkEnd w:id="9"/>
+      <w:r>
+        <w:t xml:space="preserve"> goal is to improve store efficiency and productivity by automating key administrative tasks such as inventory management, sales, purchase history, and customer information.</w:t>
       </w:r>
     </w:p>
     <w:p>
@@ -362,6 +382,10 @@
         <w:jc w:val="center"/>
       </w:pPr>
       <w:r>
+        <w:rPr>
+          <w:noProof/>
+          <w:lang w:val="es-EC"/>
+        </w:rPr>
         <w:drawing>
           <wp:inline distT="0" distB="0" distL="0" distR="0" wp14:anchorId="123C37A5" wp14:editId="1B41DA92">
             <wp:extent cx="3234690" cy="2601237"/>
@@ -409,8 +433,8 @@
         <w:pStyle w:val="Ttulo1"/>
         <w:jc w:val="both"/>
       </w:pPr>
-      <w:bookmarkStart w:id="9" w:name="_2wks1rx6upyu" w:colFirst="0" w:colLast="0"/>
-      <w:bookmarkEnd w:id="9"/>
+      <w:bookmarkStart w:id="10" w:name="_2wks1rx6upyu" w:colFirst="0" w:colLast="0"/>
+      <w:bookmarkEnd w:id="10"/>
       <w:r>
         <w:lastRenderedPageBreak/>
         <w:t>2.2 Product functions</w:t>
@@ -434,6 +458,7 @@
       <w:r>
         <w:rPr>
           <w:noProof/>
+          <w:lang w:val="es-EC"/>
         </w:rPr>
         <w:drawing>
           <wp:inline distT="114300" distB="114300" distL="114300" distR="114300" wp14:anchorId="3792BD4D" wp14:editId="1374F6DC">
@@ -477,8 +502,8 @@
         <w:pStyle w:val="Ttulo1"/>
         <w:jc w:val="both"/>
       </w:pPr>
-      <w:bookmarkStart w:id="10" w:name="_akvkwzqqs1fz" w:colFirst="0" w:colLast="0"/>
-      <w:bookmarkEnd w:id="10"/>
+      <w:bookmarkStart w:id="11" w:name="_akvkwzqqs1fz" w:colFirst="0" w:colLast="0"/>
+      <w:bookmarkEnd w:id="11"/>
       <w:r>
         <w:lastRenderedPageBreak/>
         <w:t>2.3 User characteristics</w:t>
@@ -510,8 +535,8 @@
         <w:pStyle w:val="Ttulo1"/>
         <w:jc w:val="both"/>
       </w:pPr>
-      <w:bookmarkStart w:id="11" w:name="_oizhgo3fjmmc" w:colFirst="0" w:colLast="0"/>
-      <w:bookmarkEnd w:id="11"/>
+      <w:bookmarkStart w:id="12" w:name="_oizhgo3fjmmc" w:colFirst="0" w:colLast="0"/>
+      <w:bookmarkEnd w:id="12"/>
       <w:r>
         <w:t>2.4 Constraints</w:t>
       </w:r>
@@ -586,8 +611,8 @@
         <w:pStyle w:val="Ttulo1"/>
         <w:jc w:val="both"/>
       </w:pPr>
-      <w:bookmarkStart w:id="12" w:name="_4as87maethk7" w:colFirst="0" w:colLast="0"/>
-      <w:bookmarkEnd w:id="12"/>
+      <w:bookmarkStart w:id="13" w:name="_4as87maethk7" w:colFirst="0" w:colLast="0"/>
+      <w:bookmarkEnd w:id="13"/>
       <w:r>
         <w:t>2.5 Assumptions and dependencies</w:t>
       </w:r>
@@ -631,8 +656,8 @@
         <w:pStyle w:val="Ttulo1"/>
         <w:jc w:val="both"/>
       </w:pPr>
-      <w:bookmarkStart w:id="13" w:name="_af5vka4zbpoi" w:colFirst="0" w:colLast="0"/>
-      <w:bookmarkEnd w:id="13"/>
+      <w:bookmarkStart w:id="14" w:name="_af5vka4zbpoi" w:colFirst="0" w:colLast="0"/>
+      <w:bookmarkEnd w:id="14"/>
       <w:r>
         <w:t>2.6 Apportioning of requirements</w:t>
       </w:r>
@@ -662,8 +687,8 @@
         <w:pStyle w:val="Subttulo"/>
         <w:jc w:val="both"/>
       </w:pPr>
-      <w:bookmarkStart w:id="14" w:name="_uls1sykx1mqx" w:colFirst="0" w:colLast="0"/>
-      <w:bookmarkEnd w:id="14"/>
+      <w:bookmarkStart w:id="15" w:name="_uls1sykx1mqx" w:colFirst="0" w:colLast="0"/>
+      <w:bookmarkEnd w:id="15"/>
       <w:r>
         <w:t>3. Specific requirements</w:t>
       </w:r>
@@ -673,8 +698,8 @@
         <w:pStyle w:val="Ttulo1"/>
         <w:jc w:val="both"/>
       </w:pPr>
-      <w:bookmarkStart w:id="15" w:name="_fa8b3kwevb5a" w:colFirst="0" w:colLast="0"/>
-      <w:bookmarkEnd w:id="15"/>
+      <w:bookmarkStart w:id="16" w:name="_fa8b3kwevb5a" w:colFirst="0" w:colLast="0"/>
+      <w:bookmarkEnd w:id="16"/>
       <w:r>
         <w:t>3.1 External interfaces</w:t>
       </w:r>
@@ -728,8 +753,8 @@
         <w:pStyle w:val="Ttulo1"/>
         <w:jc w:val="both"/>
       </w:pPr>
-      <w:bookmarkStart w:id="16" w:name="_zf8mssr9k44t" w:colFirst="0" w:colLast="0"/>
-      <w:bookmarkEnd w:id="16"/>
+      <w:bookmarkStart w:id="17" w:name="_zf8mssr9k44t" w:colFirst="0" w:colLast="0"/>
+      <w:bookmarkEnd w:id="17"/>
       <w:r>
         <w:t>3.2 Functions</w:t>
       </w:r>
@@ -857,8 +882,8 @@
         <w:pStyle w:val="Ttulo1"/>
         <w:jc w:val="both"/>
       </w:pPr>
-      <w:bookmarkStart w:id="17" w:name="_p80v4hpcr8kl" w:colFirst="0" w:colLast="0"/>
-      <w:bookmarkEnd w:id="17"/>
+      <w:bookmarkStart w:id="18" w:name="_p80v4hpcr8kl" w:colFirst="0" w:colLast="0"/>
+      <w:bookmarkEnd w:id="18"/>
       <w:r>
         <w:t>3.3 Performance requirements</w:t>
       </w:r>
@@ -879,8 +904,8 @@
         <w:spacing w:before="240" w:after="240"/>
         <w:jc w:val="both"/>
       </w:pPr>
-      <w:bookmarkStart w:id="18" w:name="_sdmxujoeh3tw" w:colFirst="0" w:colLast="0"/>
-      <w:bookmarkEnd w:id="18"/>
+      <w:bookmarkStart w:id="19" w:name="_sdmxujoeh3tw" w:colFirst="0" w:colLast="0"/>
+      <w:bookmarkEnd w:id="19"/>
       <w:r>
         <w:t>3.4 Queries to the database must be efficient and fast.</w:t>
       </w:r>
@@ -953,8 +978,8 @@
         <w:pStyle w:val="Ttulo1"/>
         <w:jc w:val="both"/>
       </w:pPr>
-      <w:bookmarkStart w:id="19" w:name="_rse8qngm3bkx" w:colFirst="0" w:colLast="0"/>
-      <w:bookmarkEnd w:id="19"/>
+      <w:bookmarkStart w:id="20" w:name="_rse8qngm3bkx" w:colFirst="0" w:colLast="0"/>
+      <w:bookmarkEnd w:id="20"/>
       <w:r>
         <w:t>3.5 Logical database requirements</w:t>
       </w:r>
@@ -988,8 +1013,8 @@
         <w:pStyle w:val="Ttulo1"/>
         <w:jc w:val="both"/>
       </w:pPr>
-      <w:bookmarkStart w:id="20" w:name="_pem80sfdkd0f" w:colFirst="0" w:colLast="0"/>
-      <w:bookmarkEnd w:id="20"/>
+      <w:bookmarkStart w:id="21" w:name="_pem80sfdkd0f" w:colFirst="0" w:colLast="0"/>
+      <w:bookmarkEnd w:id="21"/>
       <w:proofErr w:type="gramStart"/>
       <w:r>
         <w:t>3.6  Design</w:t>
@@ -1044,8 +1069,8 @@
         <w:pStyle w:val="Ttulo1"/>
         <w:jc w:val="both"/>
       </w:pPr>
-      <w:bookmarkStart w:id="21" w:name="_g3f06kczgqha" w:colFirst="0" w:colLast="0"/>
-      <w:bookmarkEnd w:id="21"/>
+      <w:bookmarkStart w:id="22" w:name="_g3f06kczgqha" w:colFirst="0" w:colLast="0"/>
+      <w:bookmarkEnd w:id="22"/>
       <w:r>
         <w:lastRenderedPageBreak/>
         <w:t>3.7 Software system attribute</w:t>
@@ -1095,8 +1120,8 @@
       <w:pPr>
         <w:pStyle w:val="Ttulo1"/>
       </w:pPr>
-      <w:bookmarkStart w:id="22" w:name="_x64pg2m4oa4t" w:colFirst="0" w:colLast="0"/>
-      <w:bookmarkEnd w:id="22"/>
+      <w:bookmarkStart w:id="23" w:name="_x64pg2m4oa4t" w:colFirst="0" w:colLast="0"/>
+      <w:bookmarkEnd w:id="23"/>
       <w:r>
         <w:t>3.8 Organizing the specific requirements</w:t>
       </w:r>
@@ -1133,8 +1158,8 @@
       <w:pPr>
         <w:pStyle w:val="Subttulo"/>
       </w:pPr>
-      <w:bookmarkStart w:id="23" w:name="_4f6abl8csyiw" w:colFirst="0" w:colLast="0"/>
-      <w:bookmarkEnd w:id="23"/>
+      <w:bookmarkStart w:id="24" w:name="_4f6abl8csyiw" w:colFirst="0" w:colLast="0"/>
+      <w:bookmarkEnd w:id="24"/>
       <w:r>
         <w:t>4. Supporting information</w:t>
       </w:r>
@@ -1195,8 +1220,8 @@
       <w:pPr>
         <w:pStyle w:val="Ttulo1"/>
       </w:pPr>
-      <w:bookmarkStart w:id="24" w:name="_ftvtkwlp0587" w:colFirst="0" w:colLast="0"/>
-      <w:bookmarkEnd w:id="24"/>
+      <w:bookmarkStart w:id="25" w:name="_ftvtkwlp0587" w:colFirst="0" w:colLast="0"/>
+      <w:bookmarkEnd w:id="25"/>
       <w:r>
         <w:t>4.1 Table of contents and index</w:t>
       </w:r>
@@ -1217,6 +1242,7 @@
           <w:docPartUnique/>
         </w:docPartObj>
       </w:sdtPr>
+      <w:sdtEndPr/>
       <w:sdtContent>
         <w:p>
           <w:pPr>
@@ -2311,8 +2337,8 @@
       <w:pPr>
         <w:pStyle w:val="Ttulo1"/>
       </w:pPr>
-      <w:bookmarkStart w:id="25" w:name="_nzlhg2jsrjyi" w:colFirst="0" w:colLast="0"/>
-      <w:bookmarkEnd w:id="25"/>
+      <w:bookmarkStart w:id="26" w:name="_nzlhg2jsrjyi" w:colFirst="0" w:colLast="0"/>
+      <w:bookmarkEnd w:id="26"/>
       <w:r>
         <w:t>4.2 Appendixes</w:t>
       </w:r>
@@ -2644,8 +2670,8 @@
 </file>
 
 <file path=word/numbering.xml><?xml version="1.0" encoding="utf-8"?>
-<w:numbering xmlns:wpc="http://schemas.microsoft.com/office/word/2010/wordprocessingCanvas" xmlns:cx="http://schemas.microsoft.com/office/drawing/2014/chartex" xmlns:cx1="http://schemas.microsoft.com/office/drawing/2015/9/8/chartex" xmlns:cx2="http://schemas.microsoft.com/office/drawing/2015/10/21/chartex" xmlns:cx3="http://schemas.microsoft.com/office/drawing/2016/5/9/chartex" xmlns:cx4="http://schemas.microsoft.com/office/drawing/2016/5/10/chartex" xmlns:cx5="http://schemas.microsoft.com/office/drawing/2016/5/11/chartex" xmlns:cx6="http://schemas.microsoft.com/office/drawing/2016/5/12/chartex" xmlns:cx7="http://schemas.microsoft.com/office/drawing/2016/5/13/chartex" xmlns:cx8="http://schemas.microsoft.com/office/drawing/2016/5/14/chartex" xmlns:mc="http://schemas.openxmlformats.org/markup-compatibility/2006" xmlns:aink="http://schemas.microsoft.com/office/drawing/2016/ink" xmlns:am3d="http://schemas.microsoft.com/office/drawing/2017/model3d" xmlns:o="urn:schemas-microsoft-com:office:office" xmlns:oel="http://schemas.microsoft.com/office/2019/extlst" xmlns:r="http://schemas.openxmlformats.org/officeDocument/2006/relationships" xmlns:m="http://schemas.openxmlformats.org/officeDocument/2006/math" xmlns:v="urn:schemas-microsoft-com:vml" xmlns:wp14="http://schemas.microsoft.com/office/word/2010/wordprocessingDrawing" xmlns:wp="http://schemas.openxmlformats.org/drawingml/2006/wordprocessingDrawing" xmlns:w10="urn:schemas-microsoft-com:office:word" xmlns:w="http://schemas.openxmlformats.org/wordprocessingml/2006/main" xmlns:w14="http://schemas.microsoft.com/office/word/2010/wordml" xmlns:w15="http://schemas.microsoft.com/office/word/2012/wordml" xmlns:w16cex="http://schemas.microsoft.com/office/word/2018/wordml/cex" xmlns:w16cid="http://schemas.microsoft.com/office/word/2016/wordml/cid" xmlns:w16="http://schemas.microsoft.com/office/word/2018/wordml" xmlns:w16du="http://schemas.microsoft.com/office/word/2023/wordml/word16du" xmlns:w16sdtdh="http://schemas.microsoft.com/office/word/2020/wordml/sdtdatahash" xmlns:w16se="http://schemas.microsoft.com/office/word/2015/wordml/symex" xmlns:wpg="http://schemas.microsoft.com/office/word/2010/wordprocessingGroup" xmlns:wpi="http://schemas.microsoft.com/office/word/2010/wordprocessingInk" xmlns:wne="http://schemas.microsoft.com/office/word/2006/wordml" xmlns:wps="http://schemas.microsoft.com/office/word/2010/wordprocessingShape" mc:Ignorable="w14 w15 w16se w16cid w16 w16cex w16sdtdh wp14">
-  <w:abstractNum w:abstractNumId="0" w15:restartNumberingAfterBreak="0">
+<w:numbering xmlns:wpc="http://schemas.microsoft.com/office/word/2010/wordprocessingCanvas" xmlns:mc="http://schemas.openxmlformats.org/markup-compatibility/2006" xmlns:o="urn:schemas-microsoft-com:office:office" xmlns:r="http://schemas.openxmlformats.org/officeDocument/2006/relationships" xmlns:m="http://schemas.openxmlformats.org/officeDocument/2006/math" xmlns:v="urn:schemas-microsoft-com:vml" xmlns:wp14="http://schemas.microsoft.com/office/word/2010/wordprocessingDrawing" xmlns:wp="http://schemas.openxmlformats.org/drawingml/2006/wordprocessingDrawing" xmlns:w10="urn:schemas-microsoft-com:office:word" xmlns:w="http://schemas.openxmlformats.org/wordprocessingml/2006/main" xmlns:w14="http://schemas.microsoft.com/office/word/2010/wordml" xmlns:w15="http://schemas.microsoft.com/office/word/2012/wordml" xmlns:wpg="http://schemas.microsoft.com/office/word/2010/wordprocessingGroup" xmlns:wpi="http://schemas.microsoft.com/office/word/2010/wordprocessingInk" xmlns:wne="http://schemas.microsoft.com/office/word/2006/wordml" xmlns:wps="http://schemas.microsoft.com/office/word/2010/wordprocessingShape" mc:Ignorable="w14 w15 wp14">
+  <w:abstractNum w:abstractNumId="0">
     <w:nsid w:val="18C326C4"/>
     <w:multiLevelType w:val="multilevel"/>
     <w:tmpl w:val="C5305E90"/>
@@ -2758,7 +2784,7 @@
       </w:rPr>
     </w:lvl>
   </w:abstractNum>
-  <w:abstractNum w:abstractNumId="1" w15:restartNumberingAfterBreak="0">
+  <w:abstractNum w:abstractNumId="1">
     <w:nsid w:val="2F0E6BCE"/>
     <w:multiLevelType w:val="multilevel"/>
     <w:tmpl w:val="3F028140"/>
@@ -2871,7 +2897,7 @@
       </w:rPr>
     </w:lvl>
   </w:abstractNum>
-  <w:abstractNum w:abstractNumId="2" w15:restartNumberingAfterBreak="0">
+  <w:abstractNum w:abstractNumId="2">
     <w:nsid w:val="34E44C61"/>
     <w:multiLevelType w:val="multilevel"/>
     <w:tmpl w:val="D4D6A9F4"/>
@@ -2984,7 +3010,7 @@
       </w:rPr>
     </w:lvl>
   </w:abstractNum>
-  <w:abstractNum w:abstractNumId="3" w15:restartNumberingAfterBreak="0">
+  <w:abstractNum w:abstractNumId="3">
     <w:nsid w:val="3F782E92"/>
     <w:multiLevelType w:val="multilevel"/>
     <w:tmpl w:val="A4E2F694"/>
@@ -3097,7 +3123,7 @@
       </w:rPr>
     </w:lvl>
   </w:abstractNum>
-  <w:abstractNum w:abstractNumId="4" w15:restartNumberingAfterBreak="0">
+  <w:abstractNum w:abstractNumId="4">
     <w:nsid w:val="53360938"/>
     <w:multiLevelType w:val="multilevel"/>
     <w:tmpl w:val="D252104C"/>
@@ -3210,7 +3236,7 @@
       </w:rPr>
     </w:lvl>
   </w:abstractNum>
-  <w:abstractNum w:abstractNumId="5" w15:restartNumberingAfterBreak="0">
+  <w:abstractNum w:abstractNumId="5">
     <w:nsid w:val="6AFF7D94"/>
     <w:multiLevelType w:val="multilevel"/>
     <w:tmpl w:val="B23C3F6A"/>
@@ -3323,29 +3349,29 @@
       </w:rPr>
     </w:lvl>
   </w:abstractNum>
-  <w:num w:numId="1" w16cid:durableId="1485777964">
+  <w:num w:numId="1">
     <w:abstractNumId w:val="3"/>
   </w:num>
-  <w:num w:numId="2" w16cid:durableId="753353353">
+  <w:num w:numId="2">
     <w:abstractNumId w:val="2"/>
   </w:num>
-  <w:num w:numId="3" w16cid:durableId="1087384466">
+  <w:num w:numId="3">
     <w:abstractNumId w:val="1"/>
   </w:num>
-  <w:num w:numId="4" w16cid:durableId="2047176081">
+  <w:num w:numId="4">
     <w:abstractNumId w:val="5"/>
   </w:num>
-  <w:num w:numId="5" w16cid:durableId="1696425521">
+  <w:num w:numId="5">
     <w:abstractNumId w:val="4"/>
   </w:num>
-  <w:num w:numId="6" w16cid:durableId="592478014">
+  <w:num w:numId="6">
     <w:abstractNumId w:val="0"/>
   </w:num>
 </w:numbering>
 </file>
 
 <file path=word/styles.xml><?xml version="1.0" encoding="utf-8"?>
-<w:styles xmlns:mc="http://schemas.openxmlformats.org/markup-compatibility/2006" xmlns:r="http://schemas.openxmlformats.org/officeDocument/2006/relationships" xmlns:w="http://schemas.openxmlformats.org/wordprocessingml/2006/main" xmlns:w14="http://schemas.microsoft.com/office/word/2010/wordml" xmlns:w15="http://schemas.microsoft.com/office/word/2012/wordml" xmlns:w16cex="http://schemas.microsoft.com/office/word/2018/wordml/cex" xmlns:w16cid="http://schemas.microsoft.com/office/word/2016/wordml/cid" xmlns:w16="http://schemas.microsoft.com/office/word/2018/wordml" xmlns:w16sdtdh="http://schemas.microsoft.com/office/word/2020/wordml/sdtdatahash" xmlns:w16se="http://schemas.microsoft.com/office/word/2015/wordml/symex" mc:Ignorable="w14 w15 w16se w16cid w16 w16cex w16sdtdh">
+<w:styles xmlns:mc="http://schemas.openxmlformats.org/markup-compatibility/2006" xmlns:r="http://schemas.openxmlformats.org/officeDocument/2006/relationships" xmlns:w="http://schemas.openxmlformats.org/wordprocessingml/2006/main" xmlns:w14="http://schemas.microsoft.com/office/word/2010/wordml" xmlns:w15="http://schemas.microsoft.com/office/word/2012/wordml" mc:Ignorable="w14 w15">
   <w:docDefaults>
     <w:rPrDefault>
       <w:rPr>
@@ -3361,7 +3387,7 @@
       </w:pPr>
     </w:pPrDefault>
   </w:docDefaults>
-  <w:latentStyles w:defLockedState="0" w:defUIPriority="99" w:defSemiHidden="0" w:defUnhideWhenUsed="0" w:defQFormat="0" w:count="376">
+  <w:latentStyles w:defLockedState="0" w:defUIPriority="99" w:defSemiHidden="0" w:defUnhideWhenUsed="0" w:defQFormat="0" w:count="371">
     <w:lsdException w:name="Normal" w:uiPriority="0" w:qFormat="1"/>
     <w:lsdException w:name="heading 1" w:uiPriority="9" w:qFormat="1"/>
     <w:lsdException w:name="heading 2" w:semiHidden="1" w:uiPriority="9" w:unhideWhenUsed="1" w:qFormat="1"/>
@@ -3733,11 +3759,6 @@
     <w:lsdException w:name="List Table 5 Dark Accent 6" w:uiPriority="50"/>
     <w:lsdException w:name="List Table 6 Colorful Accent 6" w:uiPriority="51"/>
     <w:lsdException w:name="List Table 7 Colorful Accent 6" w:uiPriority="52"/>
-    <w:lsdException w:name="Mention" w:semiHidden="1" w:unhideWhenUsed="1"/>
-    <w:lsdException w:name="Smart Hyperlink" w:semiHidden="1" w:unhideWhenUsed="1"/>
-    <w:lsdException w:name="Hashtag" w:semiHidden="1" w:unhideWhenUsed="1"/>
-    <w:lsdException w:name="Unresolved Mention" w:semiHidden="1" w:unhideWhenUsed="1"/>
-    <w:lsdException w:name="Smart Link" w:semiHidden="1" w:unhideWhenUsed="1"/>
   </w:latentStyles>
   <w:style w:type="paragraph" w:default="1" w:styleId="Normal">
     <w:name w:val="Normal"/>
@@ -3894,7 +3915,7 @@
       </w:tblCellMar>
     </w:tblPr>
   </w:style>
-  <w:style w:type="paragraph" w:styleId="Ttulo">
+  <w:style w:type="paragraph" w:styleId="Puesto">
     <w:name w:val="Title"/>
     <w:basedOn w:val="Normal"/>
     <w:next w:val="Normal"/>

</xml_diff>